<commit_message>
Updated the Editor so adding Items to the Quality database is now possible
</commit_message>
<xml_diff>
--- a/VampyreReboot/Assets/Documents/The Vampire Legends Developer Diary (TVL 2).docx
+++ b/VampyreReboot/Assets/Documents/The Vampire Legends Developer Diary (TVL 2).docx
@@ -2583,6 +2583,13 @@
         </w:rPr>
         <w:br/>
         <w:t>Fixed: Compile issue that prevent Unity compiling to code correctly, this was linked to an incorrect method and class variable.</w:t>
+      </w:r>
+      <w:r>
+        <w:rPr>
+          <w:rFonts w:ascii="Calibri" w:eastAsia="Calibri" w:hAnsi="Calibri" w:cs="Calibri"/>
+        </w:rPr>
+        <w:br/>
+        <w:t>Fixed: Compile minor issue where variable was not been called correctly, this was due to the code missing a public declaration of said variable.</w:t>
       </w:r>
       <w:bookmarkStart w:id="0" w:name="_GoBack"/>
       <w:bookmarkEnd w:id="0"/>

</xml_diff>

<commit_message>
Finished Tutorial 9, also this update contains some Standard Editor stuff I wasn't able to remove as I've imported some project stuff to begin working with.
</commit_message>
<xml_diff>
--- a/VampyreReboot/Assets/Documents/The Vampire Legends Developer Diary (TVL 2).docx
+++ b/VampyreReboot/Assets/Documents/The Vampire Legends Developer Diary (TVL 2).docx
@@ -2590,6 +2590,25 @@
         </w:rPr>
         <w:br/>
         <w:t>Fixed: Compile minor issue where variable was not been called correctly, this was due to the code missing a public declaration of said variable.</w:t>
+      </w:r>
+      <w:r>
+        <w:rPr>
+          <w:rFonts w:ascii="Calibri" w:eastAsia="Calibri" w:hAnsi="Calibri" w:cs="Calibri"/>
+        </w:rPr>
+        <w:br/>
+        <w:t>Fixed: Issue with a missing variable been declared and then not</w:t>
+      </w:r>
+      <w:r>
+        <w:rPr>
+          <w:rFonts w:ascii="Calibri" w:eastAsia="Calibri" w:hAnsi="Calibri" w:cs="Calibri"/>
+        </w:rPr>
+        <w:t xml:space="preserve"> being</w:t>
+      </w:r>
+      <w:r>
+        <w:rPr>
+          <w:rFonts w:ascii="Calibri" w:eastAsia="Calibri" w:hAnsi="Calibri" w:cs="Calibri"/>
+        </w:rPr>
+        <w:t xml:space="preserve"> used.</w:t>
       </w:r>
       <w:bookmarkStart w:id="0" w:name="_GoBack"/>
       <w:bookmarkEnd w:id="0"/>

</xml_diff>